<commit_message>
Will merge next commit. Updated doc
</commit_message>
<xml_diff>
--- a/GameAI/steering/Assignment1.docx
+++ b/GameAI/steering/Assignment1.docx
@@ -7,7 +7,7 @@
         <w:pStyle w:val="Heading1"/>
       </w:pPr>
       <w:r>
-        <w:t>Assignment 1</w:t>
+        <w:t>Assignment 2</w:t>
       </w:r>
     </w:p>
     <w:p>
@@ -33,6 +33,11 @@
       </w:r>
     </w:p>
     <w:p>
+      <w:r>
+        <w:t>Assignment 2 is built on Assignment 1.</w:t>
+      </w:r>
+    </w:p>
+    <w:p>
       <w:pPr>
         <w:pStyle w:val="Heading2"/>
       </w:pPr>
@@ -132,15 +137,36 @@
     </w:p>
     <w:p>
       <w:r>
-        <w:t xml:space="preserve">The steering used in this solution are Dynamic Seek and Dynamic Arrive. These were already integrated in the project, and just had to be applied to units based on input. When creating units, the constructor asks for a </w:t>
-      </w:r>
-      <w:proofErr w:type="spellStart"/>
-      <w:r>
-        <w:t>bool</w:t>
-      </w:r>
-      <w:proofErr w:type="spellEnd"/>
-      <w:r>
-        <w:t xml:space="preserve"> to tell is whether to seek or arrive, as for this project we only used the two patterns. In future implementations where more steering is used, I would replace this with and enumerated data type for ease of use.</w:t>
+        <w:t xml:space="preserve">The steering behaviors used are </w:t>
+      </w:r>
+      <w:proofErr w:type="spellStart"/>
+      <w:r>
+        <w:t>WanderAndSeek</w:t>
+      </w:r>
+      <w:proofErr w:type="spellEnd"/>
+      <w:r>
+        <w:t xml:space="preserve"> and </w:t>
+      </w:r>
+      <w:proofErr w:type="spellStart"/>
+      <w:r>
+        <w:t>WanderAndFlee</w:t>
+      </w:r>
+      <w:proofErr w:type="spellEnd"/>
+      <w:r>
+        <w:t>. Both of these use the same class, as flee is just the opposite velocity of seek. Therefore, both are done with a bool included to determine whether fleeing or not. The behaviors are examples of arbitration: if the Unit is not seeking, it is wandering. The behavior also includes a method to avoid overlapping other units.</w:t>
+      </w:r>
+    </w:p>
+    <w:p>
+      <w:pPr>
+        <w:pStyle w:val="Heading2"/>
+      </w:pPr>
+      <w:r>
+        <w:t>Properties</w:t>
+      </w:r>
+    </w:p>
+    <w:p>
+      <w:r>
+        <w:t>The Properties menu allows for manipulation of in-game values during play.</w:t>
       </w:r>
       <w:bookmarkStart w:id="0" w:name="_GoBack"/>
       <w:bookmarkEnd w:id="0"/>

</xml_diff>